<commit_message>
Daily conversation is added
</commit_message>
<xml_diff>
--- a/English Learning/Daily Conversation.docx
+++ b/English Learning/Daily Conversation.docx
@@ -3264,6 +3264,130 @@
       <w:r>
         <w:rPr/>
         <w:t>@here All - we have another engineer joining us today. Please welcome Max Wanderman to our Field Nation Family. Max is joining the Ecosystems engineering team and will help our customers in integrating their solution with our system. Here is a message from Max: “Hi!  My name is Max Wanderman,  I come here after working as a Developer for BerganKDV.  I am currently living in the Seward Neighborhood in Minneapolis with my 80lb Pitbull Pixel.  One fun fact is that I have a Masters in Music.  I look forward to meeting/working with all of you!”</w:t>
+      </w:r>
+    </w:p>
+    <w:p>
+      <w:pPr>
+        <w:pStyle w:val="Normal"/>
+        <w:rPr/>
+      </w:pPr>
+      <w:r>
+        <w:rPr/>
+      </w:r>
+    </w:p>
+    <w:p>
+      <w:pPr>
+        <w:pStyle w:val="Normal"/>
+        <w:rPr/>
+      </w:pPr>
+      <w:r>
+        <w:rPr/>
+        <w:t>……………………</w:t>
+      </w:r>
+      <w:r>
+        <w:rPr/>
+        <w:t>...</w:t>
+      </w:r>
+    </w:p>
+    <w:p>
+      <w:pPr>
+        <w:pStyle w:val="Normal"/>
+        <w:rPr/>
+      </w:pPr>
+      <w:r>
+        <w:rPr/>
+        <w:t>Tim Mader-Brown [9:29 PM]</w:t>
+      </w:r>
+    </w:p>
+    <w:p>
+      <w:pPr>
+        <w:pStyle w:val="Normal"/>
+        <w:rPr/>
+      </w:pPr>
+      <w:r>
+        <w:rPr/>
+        <w:t>I just went ahead and took over on TAI-377...that's what the above PR is</w:t>
+      </w:r>
+    </w:p>
+    <w:p>
+      <w:pPr>
+        <w:pStyle w:val="Normal"/>
+        <w:rPr/>
+      </w:pPr>
+      <w:r>
+        <w:rPr/>
+      </w:r>
+    </w:p>
+    <w:p>
+      <w:pPr>
+        <w:pStyle w:val="Normal"/>
+        <w:rPr/>
+      </w:pPr>
+      <w:r>
+        <w:rPr/>
+        <w:t>Tim Mader-Brown [9:30 PM]</w:t>
+      </w:r>
+    </w:p>
+    <w:p>
+      <w:pPr>
+        <w:pStyle w:val="Normal"/>
+        <w:rPr/>
+      </w:pPr>
+      <w:r>
+        <w:rPr/>
+        <w:t>sadness</w:t>
+      </w:r>
+    </w:p>
+    <w:p>
+      <w:pPr>
+        <w:pStyle w:val="Normal"/>
+        <w:rPr/>
+      </w:pPr>
+      <w:r>
+        <w:rPr/>
+        <w:t>i'm starting to think we need a new strategy to get this all working</w:t>
+      </w:r>
+    </w:p>
+    <w:p>
+      <w:pPr>
+        <w:pStyle w:val="Normal"/>
+        <w:rPr/>
+      </w:pPr>
+      <w:r>
+        <w:rPr/>
+      </w:r>
+    </w:p>
+    <w:p>
+      <w:pPr>
+        <w:pStyle w:val="Normal"/>
+        <w:rPr/>
+      </w:pPr>
+      <w:r>
+        <w:rPr/>
+        <w:t>i'm gonna try one thing on that branch</w:t>
+      </w:r>
+    </w:p>
+    <w:p>
+      <w:pPr>
+        <w:pStyle w:val="Normal"/>
+        <w:rPr/>
+      </w:pPr>
+      <w:r>
+        <w:rPr/>
+      </w:r>
+    </w:p>
+    <w:p>
+      <w:pPr>
+        <w:pStyle w:val="Normal"/>
+        <w:rPr/>
+      </w:pPr>
+      <w:r>
+        <w:rPr/>
+        <w:t>M</w:t>
+      </w:r>
+      <w:r>
+        <w:rPr/>
+        <w:t>any test failed</w:t>
       </w:r>
     </w:p>
     <w:p>

</xml_diff>

<commit_message>
basic eng not added
</commit_message>
<xml_diff>
--- a/English Learning/Daily Conversation.docx
+++ b/English Learning/Daily Conversation.docx
@@ -3383,11 +3383,132 @@
       </w:pPr>
       <w:r>
         <w:rPr/>
-        <w:t>M</w:t>
-      </w:r>
-      <w:r>
-        <w:rPr/>
-        <w:t>any test failed</w:t>
+        <w:t>Many test failed</w:t>
+      </w:r>
+    </w:p>
+    <w:p>
+      <w:pPr>
+        <w:pStyle w:val="Normal"/>
+        <w:rPr/>
+      </w:pPr>
+      <w:r>
+        <w:rPr/>
+      </w:r>
+    </w:p>
+    <w:p>
+      <w:pPr>
+        <w:pStyle w:val="Normal"/>
+        <w:rPr/>
+      </w:pPr>
+      <w:r>
+        <w:rPr/>
+        <w:t>Sakibur Rahaman 7:00 PM</w:t>
+      </w:r>
+    </w:p>
+    <w:p>
+      <w:pPr>
+        <w:pStyle w:val="Normal"/>
+        <w:rPr/>
+      </w:pPr>
+      <w:r>
+        <w:rPr/>
+        <w:t>@here Are we going to have any pre-demo meetings today?</w:t>
+      </w:r>
+    </w:p>
+    <w:p>
+      <w:pPr>
+        <w:pStyle w:val="Normal"/>
+        <w:rPr/>
+      </w:pPr>
+      <w:r>
+        <w:rPr/>
+      </w:r>
+    </w:p>
+    <w:p>
+      <w:pPr>
+        <w:pStyle w:val="Normal"/>
+        <w:rPr/>
+      </w:pPr>
+      <w:r>
+        <w:rPr/>
+        <w:t>Travis Emslander:spiral_calendar_pad: 7:10 PM</w:t>
+      </w:r>
+    </w:p>
+    <w:p>
+      <w:pPr>
+        <w:pStyle w:val="Normal"/>
+        <w:rPr/>
+      </w:pPr>
+      <w:r>
+        <w:rPr/>
+        <w:t>@here Andrew seems to be running late. Can the team put together the items they'd like to talk about and/or show? Here's the full list: https://fieldnation.atlassian.net/wiki/spaces/DEV/pages/761856267/Sprint+19.21</w:t>
+      </w:r>
+    </w:p>
+    <w:p>
+      <w:pPr>
+        <w:pStyle w:val="Normal"/>
+        <w:rPr/>
+      </w:pPr>
+      <w:r>
+        <w:rPr/>
+      </w:r>
+    </w:p>
+    <w:p>
+      <w:pPr>
+        <w:pStyle w:val="Normal"/>
+        <w:rPr/>
+      </w:pPr>
+      <w:r>
+        <w:rPr/>
+        <w:t>John Vogt:speech_balloon: 7:11 PM</w:t>
+      </w:r>
+    </w:p>
+    <w:p>
+      <w:pPr>
+        <w:pStyle w:val="Normal"/>
+        <w:rPr/>
+      </w:pPr>
+      <w:r>
+        <w:rPr/>
+        <w:t>Ya, let's get into the standup and chat quick, can someone present the list Travis has above</w:t>
+      </w:r>
+    </w:p>
+    <w:p>
+      <w:pPr>
+        <w:pStyle w:val="Normal"/>
+        <w:rPr/>
+      </w:pPr>
+      <w:r>
+        <w:rPr/>
+      </w:r>
+    </w:p>
+    <w:p>
+      <w:pPr>
+        <w:pStyle w:val="Normal"/>
+        <w:rPr/>
+      </w:pPr>
+      <w:r>
+        <w:rPr/>
+        <w:t>Andrew Kandels 7:31 PM</w:t>
+      </w:r>
+    </w:p>
+    <w:p>
+      <w:pPr>
+        <w:pStyle w:val="Normal"/>
+        <w:rPr/>
+      </w:pPr>
+      <w:r>
+        <w:rPr/>
+        <w:t>@here sorry have a real sick kid which caused me to sleep through my alarm. here WFH though, ill present the recruitments stuff, looks like you guys divied up the rest</w:t>
+      </w:r>
+    </w:p>
+    <w:p>
+      <w:pPr>
+        <w:pStyle w:val="Normal"/>
+        <w:rPr/>
+      </w:pPr>
+      <w:r>
+        <w:rPr/>
       </w:r>
     </w:p>
     <w:p>

</xml_diff>